<commit_message>
Removed one F from PSS-IF.
</commit_message>
<xml_diff>
--- a/doc/Proposal.docx
+++ b/doc/Proposal.docx
@@ -4,7 +4,7 @@
   <w:body>
     <w:p>
       <w:pPr>
-        <w:pStyle w:val="Titel"/>
+        <w:pStyle w:val="Title"/>
         <w:jc w:val="center"/>
       </w:pPr>
       <w:r>
@@ -19,7 +19,7 @@
     </w:p>
     <w:p>
       <w:pPr>
-        <w:pStyle w:val="Untertitel"/>
+        <w:pStyle w:val="Subtitle"/>
       </w:pPr>
       <w:r>
         <w:t>Bearbeiter: Konstantin Govedarski, Bernhard Radke</w:t>
@@ -29,33 +29,12 @@
         <w:t xml:space="preserve">Betreuer: </w:t>
       </w:r>
       <w:r>
-        <w:t xml:space="preserve">Daniel </w:t>
-      </w:r>
-      <w:proofErr w:type="spellStart"/>
-      <w:r>
-        <w:t>Kammerl</w:t>
-      </w:r>
-      <w:proofErr w:type="spellEnd"/>
-      <w:r>
-        <w:t xml:space="preserve">, Konstantin Kernschmidt, Christopher </w:t>
-      </w:r>
-      <w:proofErr w:type="spellStart"/>
-      <w:r>
-        <w:t>Münzberg</w:t>
-      </w:r>
-      <w:proofErr w:type="spellEnd"/>
-      <w:r>
-        <w:t xml:space="preserve">, Thomas </w:t>
-      </w:r>
-      <w:proofErr w:type="spellStart"/>
-      <w:r>
-        <w:t>Wolfenstetter</w:t>
-      </w:r>
-      <w:proofErr w:type="spellEnd"/>
+        <w:t>Daniel Kammerl, Konstantin Kernschmidt, Christopher Münzberg, Thomas Wolfenstetter</w:t>
+      </w:r>
     </w:p>
     <w:p>
       <w:pPr>
-        <w:pStyle w:val="berschrift1"/>
+        <w:pStyle w:val="Heading1"/>
       </w:pPr>
       <w:r>
         <w:t>Motivation</w:t>
@@ -192,7 +171,7 @@
     </w:p>
     <w:p>
       <w:pPr>
-        <w:pStyle w:val="berschrift1"/>
+        <w:pStyle w:val="Heading1"/>
       </w:pPr>
       <w:commentRangeStart w:id="0"/>
       <w:r>
@@ -201,7 +180,7 @@
       <w:commentRangeEnd w:id="0"/>
       <w:r>
         <w:rPr>
-          <w:rStyle w:val="Kommentarzeichen"/>
+          <w:rStyle w:val="CommentReference"/>
           <w:rFonts w:asciiTheme="minorHAnsi" w:eastAsiaTheme="minorHAnsi" w:hAnsiTheme="minorHAnsi" w:cstheme="minorBidi"/>
           <w:b w:val="0"/>
           <w:bCs w:val="0"/>
@@ -227,37 +206,8 @@
         <w:t xml:space="preserve">. Wohlbekanntes Beispiel hierfür ist </w:t>
       </w:r>
       <w:r>
-        <w:t xml:space="preserve">die von der </w:t>
-      </w:r>
-      <w:proofErr w:type="spellStart"/>
-      <w:r>
-        <w:t>Object</w:t>
-      </w:r>
-      <w:proofErr w:type="spellEnd"/>
-      <w:r>
-        <w:t xml:space="preserve"> Management Group (OMG) entwickelte </w:t>
-      </w:r>
-      <w:proofErr w:type="spellStart"/>
-      <w:r>
-        <w:t>Meta</w:t>
-      </w:r>
-      <w:proofErr w:type="spellEnd"/>
-      <w:r>
-        <w:t xml:space="preserve"> </w:t>
-      </w:r>
-      <w:proofErr w:type="spellStart"/>
-      <w:r>
-        <w:t>Object</w:t>
-      </w:r>
-      <w:proofErr w:type="spellEnd"/>
-      <w:r>
-        <w:t xml:space="preserve"> </w:t>
-      </w:r>
-      <w:proofErr w:type="spellStart"/>
-      <w:r>
-        <w:t>Facility</w:t>
-      </w:r>
-      <w:proofErr w:type="spellEnd"/>
+        <w:t>die von der Object Management Group (OMG) entwickelte Meta Object Facility</w:t>
+      </w:r>
       <w:r>
         <w:t xml:space="preserve"> (MOF)</w:t>
       </w:r>
@@ -329,7 +279,7 @@
     </w:p>
     <w:p>
       <w:pPr>
-        <w:pStyle w:val="berschrift1"/>
+        <w:pStyle w:val="Heading1"/>
       </w:pPr>
       <w:r>
         <w:t>Erwartetes Ergebnis</w:t>
@@ -343,13 +293,8 @@
         <w:t xml:space="preserve">quelloffene, </w:t>
       </w:r>
       <w:r>
-        <w:t xml:space="preserve">prototypische Implementierung des gewählten Ansatzes zur Modellierung von PSS erarbeitet. Der Prototyp soll als </w:t>
-      </w:r>
-      <w:proofErr w:type="spellStart"/>
-      <w:r>
-        <w:t>Proof-of-Concept</w:t>
-      </w:r>
-      <w:proofErr w:type="spellEnd"/>
+        <w:t>prototypische Implementierung des gewählten Ansatzes zur Modellierung von PSS erarbeitet. Der Prototyp soll als Proof-of-Concept</w:t>
+      </w:r>
       <w:r>
         <w:t xml:space="preserve"> (POC)</w:t>
       </w:r>
@@ -390,20 +335,12 @@
     </w:p>
     <w:p>
       <w:r>
-        <w:t xml:space="preserve">Dabei ist unsere Vision, dass aus diesem POC ein Framework entsteht, das das Gesamtmodell eines PSS in einem zentralen Repository verwaltet und Änderungen durch Bearbeiten der disziplinspezifischen Sichten nicht nur ermöglicht sondern auch </w:t>
-      </w:r>
-      <w:proofErr w:type="spellStart"/>
-      <w:r>
-        <w:t>sichtenübergreifend</w:t>
-      </w:r>
-      <w:proofErr w:type="spellEnd"/>
-      <w:r>
-        <w:t xml:space="preserve"> synchronisiert.</w:t>
+        <w:t>Dabei ist unsere Vision, dass aus diesem POC ein Framework entsteht, das das Gesamtmodell eines PSS in einem zentralen Repository verwaltet und Änderungen durch Bearbeiten der disziplinspezifischen Sichten nicht nur ermöglicht sondern auch sichtenübergreifend synchronisiert.</w:t>
       </w:r>
     </w:p>
     <w:p>
       <w:pPr>
-        <w:pStyle w:val="berschrift1"/>
+        <w:pStyle w:val="Heading1"/>
       </w:pPr>
       <w:r>
         <w:t>Vorgehen</w:t>
@@ -436,15 +373,7 @@
         <w:t xml:space="preserve"> b</w:t>
       </w:r>
       <w:r>
-        <w:t xml:space="preserve">eschriebene Sprache analysiert und deren Anforderungen an den zu entwickelnden Prototypen gesammelt. In einem zweiten Schritt wird anhand zweier </w:t>
-      </w:r>
-      <w:proofErr w:type="spellStart"/>
-      <w:r>
-        <w:t>DSL’s</w:t>
-      </w:r>
-      <w:proofErr w:type="spellEnd"/>
-      <w:r>
-        <w:t xml:space="preserve"> verifiziert, dass die Ausdrucksmächtigkeit der gewählten Sprache ausreichend ist, um diese beiden Sprachen abzubilden.</w:t>
+        <w:t>eschriebene Sprache analysiert und deren Anforderungen an den zu entwickelnden Prototypen gesammelt. In einem zweiten Schritt wird anhand zweier DSL’s verifiziert, dass die Ausdrucksmächtigkeit der gewählten Sprache ausreichend ist, um diese beiden Sprachen abzubilden.</w:t>
       </w:r>
       <w:r>
         <w:t xml:space="preserve"> Dabei auftretende Diskrepanzen werden zur Weiterentwicklung der gewählten Sprache herangezogen.</w:t>
@@ -452,28 +381,12 @@
     </w:p>
     <w:p>
       <w:r>
-        <w:t>Ist die Ausdrucksmächtigkeit verifiziert, wird für jede DSL ein Transformator entworfen und implementiert, der ein in einer der Beispiel-</w:t>
-      </w:r>
-      <w:proofErr w:type="spellStart"/>
-      <w:r>
-        <w:t>DSL’s</w:t>
-      </w:r>
-      <w:proofErr w:type="spellEnd"/>
-      <w:r>
-        <w:t xml:space="preserve"> beschriebenes Modell in PSS-IF transformiert.</w:t>
+        <w:t>Ist die Ausdrucksmächtigkeit verifiziert, wird für jede DSL ein Transformator entworfen und implementiert, der ein in einer der Beispiel-DSL’s beschriebenes Modell in PSS-IF transformiert.</w:t>
       </w:r>
     </w:p>
     <w:p>
       <w:r>
-        <w:t>Abschließend werden Transformatoren für die Umkehrabbildung von mittels PSS-IFF modellierten PSS in die Beispiel-</w:t>
-      </w:r>
-      <w:proofErr w:type="spellStart"/>
-      <w:r>
-        <w:t>DSL’s</w:t>
-      </w:r>
-      <w:proofErr w:type="spellEnd"/>
-      <w:r>
-        <w:t xml:space="preserve"> entwickelt, sodass die Transformation von Quell-DSL über PSS-IF in eine Ziel-DSL durchgeführt werden kann.</w:t>
+        <w:t>Abschließend werden Transformatoren für die Umkehrabbildung von mittels PSS-IF modellierten PSS in die Beispiel-DSL’s entwickelt, sodass die Transformation von Quell-DSL über PSS-IF in eine Ziel-DSL durchgeführt werden kann.</w:t>
       </w:r>
     </w:p>
     <w:p>
@@ -489,13 +402,6 @@
     </w:p>
     <w:sdt>
       <w:sdtPr>
-        <w:id w:val="23100341"/>
-        <w:docPartObj>
-          <w:docPartGallery w:val="Bibliographies"/>
-          <w:docPartUnique/>
-        </w:docPartObj>
-      </w:sdtPr>
-      <w:sdtEndPr>
         <w:rPr>
           <w:rFonts w:asciiTheme="minorHAnsi" w:eastAsiaTheme="minorHAnsi" w:hAnsiTheme="minorHAnsi" w:cstheme="minorBidi"/>
           <w:b w:val="0"/>
@@ -504,11 +410,16 @@
           <w:sz w:val="22"/>
           <w:szCs w:val="22"/>
         </w:rPr>
-      </w:sdtEndPr>
+        <w:id w:val="23100341"/>
+        <w:docPartObj>
+          <w:docPartGallery w:val="Bibliographies"/>
+          <w:docPartUnique/>
+        </w:docPartObj>
+      </w:sdtPr>
       <w:sdtContent>
         <w:p>
           <w:pPr>
-            <w:pStyle w:val="berschrift1"/>
+            <w:pStyle w:val="Heading1"/>
           </w:pPr>
           <w:r>
             <w:t>Literaturverzeichnis</w:t>
@@ -554,7 +465,6 @@
               </w:tblGrid>
               <w:tr>
                 <w:trPr>
-                  <w:divId w:val="1769957762"/>
                   <w:tblCellSpacing w:w="15" w:type="dxa"/>
                 </w:trPr>
                 <w:tc>
@@ -564,7 +474,7 @@
                   </w:tcPr>
                   <w:p>
                     <w:pPr>
-                      <w:pStyle w:val="Literaturverzeichnis"/>
+                      <w:pStyle w:val="Bibliography"/>
                       <w:rPr>
                         <w:rFonts w:eastAsiaTheme="minorEastAsia"/>
                         <w:noProof/>
@@ -585,7 +495,7 @@
                   </w:tcPr>
                   <w:p>
                     <w:pPr>
-                      <w:pStyle w:val="Literaturverzeichnis"/>
+                      <w:pStyle w:val="Bibliography"/>
                       <w:rPr>
                         <w:rFonts w:eastAsiaTheme="minorEastAsia"/>
                         <w:noProof/>
@@ -604,7 +514,6 @@
               </w:tr>
               <w:tr>
                 <w:trPr>
-                  <w:divId w:val="1769957762"/>
                   <w:tblCellSpacing w:w="15" w:type="dxa"/>
                 </w:trPr>
                 <w:tc>
@@ -614,7 +523,7 @@
                   </w:tcPr>
                   <w:p>
                     <w:pPr>
-                      <w:pStyle w:val="Literaturverzeichnis"/>
+                      <w:pStyle w:val="Bibliography"/>
                       <w:rPr>
                         <w:rFonts w:eastAsiaTheme="minorEastAsia"/>
                         <w:noProof/>
@@ -635,7 +544,7 @@
                   </w:tcPr>
                   <w:p>
                     <w:pPr>
-                      <w:pStyle w:val="Literaturverzeichnis"/>
+                      <w:pStyle w:val="Bibliography"/>
                       <w:rPr>
                         <w:rFonts w:eastAsiaTheme="minorEastAsia"/>
                         <w:noProof/>
@@ -670,7 +579,6 @@
               </w:tr>
               <w:tr>
                 <w:trPr>
-                  <w:divId w:val="1769957762"/>
                   <w:tblCellSpacing w:w="15" w:type="dxa"/>
                 </w:trPr>
                 <w:tc>
@@ -680,7 +588,7 @@
                   </w:tcPr>
                   <w:p>
                     <w:pPr>
-                      <w:pStyle w:val="Literaturverzeichnis"/>
+                      <w:pStyle w:val="Bibliography"/>
                       <w:rPr>
                         <w:rFonts w:eastAsiaTheme="minorEastAsia"/>
                         <w:noProof/>
@@ -701,7 +609,7 @@
                   </w:tcPr>
                   <w:p>
                     <w:pPr>
-                      <w:pStyle w:val="Literaturverzeichnis"/>
+                      <w:pStyle w:val="Bibliography"/>
                       <w:rPr>
                         <w:rFonts w:eastAsiaTheme="minorEastAsia"/>
                         <w:noProof/>
@@ -721,7 +629,6 @@
             </w:tbl>
             <w:p>
               <w:pPr>
-                <w:divId w:val="1769957762"/>
                 <w:rPr>
                   <w:rFonts w:eastAsia="Times New Roman"/>
                   <w:noProof/>
@@ -755,11 +662,11 @@
   <w:comment w:id="0" w:author="hazard" w:date="2013-10-12T16:28:00Z" w:initials="h">
     <w:p>
       <w:pPr>
-        <w:pStyle w:val="Kommentartext"/>
+        <w:pStyle w:val="CommentText"/>
       </w:pPr>
       <w:r>
         <w:rPr>
-          <w:rStyle w:val="Kommentarzeichen"/>
+          <w:rStyle w:val="CommentReference"/>
         </w:rPr>
         <w:annotationRef/>
       </w:r>
@@ -1369,16 +1276,16 @@
     <w:lsdException w:name="Bibliography" w:uiPriority="37"/>
     <w:lsdException w:name="TOC Heading" w:uiPriority="39" w:qFormat="1"/>
   </w:latentStyles>
-  <w:style w:type="paragraph" w:default="1" w:styleId="Standard">
+  <w:style w:type="paragraph" w:default="1" w:styleId="Normal">
     <w:name w:val="Normal"/>
     <w:qFormat/>
     <w:rsid w:val="004E4031"/>
   </w:style>
-  <w:style w:type="paragraph" w:styleId="berschrift1">
+  <w:style w:type="paragraph" w:styleId="Heading1">
     <w:name w:val="heading 1"/>
-    <w:basedOn w:val="Standard"/>
-    <w:next w:val="Standard"/>
-    <w:link w:val="berschrift1Zchn"/>
+    <w:basedOn w:val="Normal"/>
+    <w:next w:val="Normal"/>
+    <w:link w:val="Heading1Char"/>
     <w:uiPriority w:val="9"/>
     <w:qFormat/>
     <w:rsid w:val="00830DA5"/>
@@ -1397,13 +1304,13 @@
       <w:szCs w:val="28"/>
     </w:rPr>
   </w:style>
-  <w:style w:type="character" w:default="1" w:styleId="Absatz-Standardschriftart">
+  <w:style w:type="character" w:default="1" w:styleId="DefaultParagraphFont">
     <w:name w:val="Default Paragraph Font"/>
     <w:uiPriority w:val="1"/>
     <w:semiHidden/>
     <w:unhideWhenUsed/>
   </w:style>
-  <w:style w:type="table" w:default="1" w:styleId="NormaleTabelle">
+  <w:style w:type="table" w:default="1" w:styleId="TableNormal">
     <w:name w:val="Normal Table"/>
     <w:uiPriority w:val="99"/>
     <w:semiHidden/>
@@ -1419,16 +1326,16 @@
       </w:tblCellMar>
     </w:tblPr>
   </w:style>
-  <w:style w:type="numbering" w:default="1" w:styleId="KeineListe">
+  <w:style w:type="numbering" w:default="1" w:styleId="NoList">
     <w:name w:val="No List"/>
     <w:uiPriority w:val="99"/>
     <w:semiHidden/>
     <w:unhideWhenUsed/>
   </w:style>
-  <w:style w:type="character" w:customStyle="1" w:styleId="berschrift1Zchn">
-    <w:name w:val="Überschrift 1 Zchn"/>
-    <w:basedOn w:val="Absatz-Standardschriftart"/>
-    <w:link w:val="berschrift1"/>
+  <w:style w:type="character" w:customStyle="1" w:styleId="Heading1Char">
+    <w:name w:val="Heading 1 Char"/>
+    <w:basedOn w:val="DefaultParagraphFont"/>
+    <w:link w:val="Heading1"/>
     <w:uiPriority w:val="9"/>
     <w:rsid w:val="00830DA5"/>
     <w:rPr>
@@ -1440,9 +1347,9 @@
       <w:szCs w:val="28"/>
     </w:rPr>
   </w:style>
-  <w:style w:type="paragraph" w:styleId="Listenabsatz">
+  <w:style w:type="paragraph" w:styleId="ListParagraph">
     <w:name w:val="List Paragraph"/>
-    <w:basedOn w:val="Standard"/>
+    <w:basedOn w:val="Normal"/>
     <w:uiPriority w:val="34"/>
     <w:qFormat/>
     <w:rsid w:val="00830DA5"/>
@@ -1451,11 +1358,11 @@
       <w:contextualSpacing/>
     </w:pPr>
   </w:style>
-  <w:style w:type="paragraph" w:styleId="Titel">
+  <w:style w:type="paragraph" w:styleId="Title">
     <w:name w:val="Title"/>
-    <w:basedOn w:val="Standard"/>
-    <w:next w:val="Standard"/>
-    <w:link w:val="TitelZchn"/>
+    <w:basedOn w:val="Normal"/>
+    <w:next w:val="Normal"/>
+    <w:link w:val="TitleChar"/>
     <w:uiPriority w:val="10"/>
     <w:qFormat/>
     <w:rsid w:val="00830DA5"/>
@@ -1475,10 +1382,10 @@
       <w:szCs w:val="52"/>
     </w:rPr>
   </w:style>
-  <w:style w:type="character" w:customStyle="1" w:styleId="TitelZchn">
-    <w:name w:val="Titel Zchn"/>
-    <w:basedOn w:val="Absatz-Standardschriftart"/>
-    <w:link w:val="Titel"/>
+  <w:style w:type="character" w:customStyle="1" w:styleId="TitleChar">
+    <w:name w:val="Title Char"/>
+    <w:basedOn w:val="DefaultParagraphFont"/>
+    <w:link w:val="Title"/>
     <w:uiPriority w:val="10"/>
     <w:rsid w:val="00830DA5"/>
     <w:rPr>
@@ -1490,11 +1397,11 @@
       <w:szCs w:val="52"/>
     </w:rPr>
   </w:style>
-  <w:style w:type="paragraph" w:styleId="Untertitel">
+  <w:style w:type="paragraph" w:styleId="Subtitle">
     <w:name w:val="Subtitle"/>
-    <w:basedOn w:val="Standard"/>
-    <w:next w:val="Standard"/>
-    <w:link w:val="UntertitelZchn"/>
+    <w:basedOn w:val="Normal"/>
+    <w:next w:val="Normal"/>
+    <w:link w:val="SubtitleChar"/>
     <w:uiPriority w:val="11"/>
     <w:qFormat/>
     <w:rsid w:val="00292D2B"/>
@@ -1513,10 +1420,10 @@
       <w:szCs w:val="24"/>
     </w:rPr>
   </w:style>
-  <w:style w:type="character" w:customStyle="1" w:styleId="UntertitelZchn">
-    <w:name w:val="Untertitel Zchn"/>
-    <w:basedOn w:val="Absatz-Standardschriftart"/>
-    <w:link w:val="Untertitel"/>
+  <w:style w:type="character" w:customStyle="1" w:styleId="SubtitleChar">
+    <w:name w:val="Subtitle Char"/>
+    <w:basedOn w:val="DefaultParagraphFont"/>
+    <w:link w:val="Subtitle"/>
     <w:uiPriority w:val="11"/>
     <w:rsid w:val="00292D2B"/>
     <w:rPr>
@@ -1529,7 +1436,7 @@
       <w:szCs w:val="24"/>
     </w:rPr>
   </w:style>
-  <w:style w:type="paragraph" w:styleId="berarbeitung">
+  <w:style w:type="paragraph" w:styleId="Revision">
     <w:name w:val="Revision"/>
     <w:hidden/>
     <w:uiPriority w:val="99"/>
@@ -1539,10 +1446,10 @@
       <w:spacing w:after="0" w:line="240" w:lineRule="auto"/>
     </w:pPr>
   </w:style>
-  <w:style w:type="paragraph" w:styleId="Sprechblasentext">
+  <w:style w:type="paragraph" w:styleId="BalloonText">
     <w:name w:val="Balloon Text"/>
-    <w:basedOn w:val="Standard"/>
-    <w:link w:val="SprechblasentextZchn"/>
+    <w:basedOn w:val="Normal"/>
+    <w:link w:val="BalloonTextChar"/>
     <w:uiPriority w:val="99"/>
     <w:semiHidden/>
     <w:unhideWhenUsed/>
@@ -1556,10 +1463,10 @@
       <w:szCs w:val="16"/>
     </w:rPr>
   </w:style>
-  <w:style w:type="character" w:customStyle="1" w:styleId="SprechblasentextZchn">
-    <w:name w:val="Sprechblasentext Zchn"/>
-    <w:basedOn w:val="Absatz-Standardschriftart"/>
-    <w:link w:val="Sprechblasentext"/>
+  <w:style w:type="character" w:customStyle="1" w:styleId="BalloonTextChar">
+    <w:name w:val="Balloon Text Char"/>
+    <w:basedOn w:val="DefaultParagraphFont"/>
+    <w:link w:val="BalloonText"/>
     <w:uiPriority w:val="99"/>
     <w:semiHidden/>
     <w:rsid w:val="00C93E99"/>
@@ -1569,9 +1476,9 @@
       <w:szCs w:val="16"/>
     </w:rPr>
   </w:style>
-  <w:style w:type="character" w:styleId="Kommentarzeichen">
+  <w:style w:type="character" w:styleId="CommentReference">
     <w:name w:val="annotation reference"/>
-    <w:basedOn w:val="Absatz-Standardschriftart"/>
+    <w:basedOn w:val="DefaultParagraphFont"/>
     <w:uiPriority w:val="99"/>
     <w:semiHidden/>
     <w:unhideWhenUsed/>
@@ -1581,10 +1488,10 @@
       <w:szCs w:val="16"/>
     </w:rPr>
   </w:style>
-  <w:style w:type="paragraph" w:styleId="Kommentartext">
+  <w:style w:type="paragraph" w:styleId="CommentText">
     <w:name w:val="annotation text"/>
-    <w:basedOn w:val="Standard"/>
-    <w:link w:val="KommentartextZchn"/>
+    <w:basedOn w:val="Normal"/>
+    <w:link w:val="CommentTextChar"/>
     <w:uiPriority w:val="99"/>
     <w:semiHidden/>
     <w:unhideWhenUsed/>
@@ -1597,10 +1504,10 @@
       <w:szCs w:val="20"/>
     </w:rPr>
   </w:style>
-  <w:style w:type="character" w:customStyle="1" w:styleId="KommentartextZchn">
-    <w:name w:val="Kommentartext Zchn"/>
-    <w:basedOn w:val="Absatz-Standardschriftart"/>
-    <w:link w:val="Kommentartext"/>
+  <w:style w:type="character" w:customStyle="1" w:styleId="CommentTextChar">
+    <w:name w:val="Comment Text Char"/>
+    <w:basedOn w:val="DefaultParagraphFont"/>
+    <w:link w:val="CommentText"/>
     <w:uiPriority w:val="99"/>
     <w:semiHidden/>
     <w:rsid w:val="00C93E99"/>
@@ -1609,11 +1516,11 @@
       <w:szCs w:val="20"/>
     </w:rPr>
   </w:style>
-  <w:style w:type="paragraph" w:styleId="Kommentarthema">
+  <w:style w:type="paragraph" w:styleId="CommentSubject">
     <w:name w:val="annotation subject"/>
-    <w:basedOn w:val="Kommentartext"/>
-    <w:next w:val="Kommentartext"/>
-    <w:link w:val="KommentarthemaZchn"/>
+    <w:basedOn w:val="CommentText"/>
+    <w:next w:val="CommentText"/>
+    <w:link w:val="CommentSubjectChar"/>
     <w:uiPriority w:val="99"/>
     <w:semiHidden/>
     <w:unhideWhenUsed/>
@@ -1623,10 +1530,10 @@
       <w:bCs/>
     </w:rPr>
   </w:style>
-  <w:style w:type="character" w:customStyle="1" w:styleId="KommentarthemaZchn">
-    <w:name w:val="Kommentarthema Zchn"/>
-    <w:basedOn w:val="KommentartextZchn"/>
-    <w:link w:val="Kommentarthema"/>
+  <w:style w:type="character" w:customStyle="1" w:styleId="CommentSubjectChar">
+    <w:name w:val="Comment Subject Char"/>
+    <w:basedOn w:val="CommentTextChar"/>
+    <w:link w:val="CommentSubject"/>
     <w:uiPriority w:val="99"/>
     <w:semiHidden/>
     <w:rsid w:val="00C93E99"/>
@@ -1635,18 +1542,18 @@
       <w:bCs/>
     </w:rPr>
   </w:style>
-  <w:style w:type="paragraph" w:styleId="Literaturverzeichnis">
+  <w:style w:type="paragraph" w:styleId="Bibliography">
     <w:name w:val="Bibliography"/>
-    <w:basedOn w:val="Standard"/>
-    <w:next w:val="Standard"/>
+    <w:basedOn w:val="Normal"/>
+    <w:next w:val="Normal"/>
     <w:uiPriority w:val="37"/>
     <w:unhideWhenUsed/>
     <w:rsid w:val="00704955"/>
   </w:style>
-  <w:style w:type="paragraph" w:styleId="Beschriftung">
+  <w:style w:type="paragraph" w:styleId="Caption">
     <w:name w:val="caption"/>
-    <w:basedOn w:val="Standard"/>
-    <w:next w:val="Standard"/>
+    <w:basedOn w:val="Normal"/>
+    <w:next w:val="Normal"/>
     <w:uiPriority w:val="35"/>
     <w:unhideWhenUsed/>
     <w:qFormat/>
@@ -2024,7 +1931,7 @@
 </file>
 
 <file path=customXml/itemProps1.xml><?xml version="1.0" encoding="utf-8"?>
-<ds:datastoreItem xmlns:ds="http://schemas.openxmlformats.org/officeDocument/2006/customXml" ds:itemID="{4DBA16E7-AADA-40CE-BAEA-2376246C4ECB}">
+<ds:datastoreItem xmlns:ds="http://schemas.openxmlformats.org/officeDocument/2006/customXml" ds:itemID="{9845A19C-DB22-4620-81DF-3F249A424DD7}">
   <ds:schemaRefs>
     <ds:schemaRef ds:uri="http://schemas.openxmlformats.org/officeDocument/2006/bibliography"/>
   </ds:schemaRefs>

</xml_diff>